<commit_message>
done some more testes on forecasting road speed neural networks
</commit_message>
<xml_diff>
--- a/6_semester/neural_networks/lab4_forcasting_road_speed/sprawozdanie.docx
+++ b/6_semester/neural_networks/lab4_forcasting_road_speed/sprawozdanie.docx
@@ -1,6 +1,6 @@
 
 <file path=word/document.xml><?xml version="1.0" encoding="utf-8"?>
-<w:document xmlns:wpc="http://schemas.microsoft.com/office/word/2010/wordprocessingCanvas" xmlns:mc="http://schemas.openxmlformats.org/markup-compatibility/2006" xmlns:o="urn:schemas-microsoft-com:office:office" xmlns:r="http://schemas.openxmlformats.org/officeDocument/2006/relationships" xmlns:m="http://schemas.openxmlformats.org/officeDocument/2006/math" xmlns:v="urn:schemas-microsoft-com:vml" xmlns:wp14="http://schemas.microsoft.com/office/word/2010/wordprocessingDrawing" xmlns:wp="http://schemas.openxmlformats.org/drawingml/2006/wordprocessingDrawing" xmlns:w10="urn:schemas-microsoft-com:office:word" xmlns:w="http://schemas.openxmlformats.org/wordprocessingml/2006/main" xmlns:w14="http://schemas.microsoft.com/office/word/2010/wordml" xmlns:wpg="http://schemas.microsoft.com/office/word/2010/wordprocessingGroup" xmlns:wpi="http://schemas.microsoft.com/office/word/2010/wordprocessingInk" xmlns:wne="http://schemas.microsoft.com/office/word/2006/wordml" xmlns:wps="http://schemas.microsoft.com/office/word/2010/wordprocessingShape" mc:Ignorable="w14 wp14">
+<w:document xmlns:ve="http://schemas.openxmlformats.org/markup-compatibility/2006" xmlns:o="urn:schemas-microsoft-com:office:office" xmlns:r="http://schemas.openxmlformats.org/officeDocument/2006/relationships" xmlns:m="http://schemas.openxmlformats.org/officeDocument/2006/math" xmlns:v="urn:schemas-microsoft-com:vml" xmlns:wp="http://schemas.openxmlformats.org/drawingml/2006/wordprocessingDrawing" xmlns:w10="urn:schemas-microsoft-com:office:word" xmlns:w="http://schemas.openxmlformats.org/wordprocessingml/2006/main" xmlns:wne="http://schemas.microsoft.com/office/word/2006/wordml">
   <w:body>
     <w:p>
       <w:pPr>
@@ -145,10 +145,10 @@
       <w:r>
         <w:rPr>
           <w:noProof/>
-          <w:lang w:eastAsia="pl-PL"/>
+          <w:lang w:val="en-US"/>
         </w:rPr>
         <w:drawing>
-          <wp:inline distT="0" distB="0" distL="0" distR="0" wp14:anchorId="62531BDE" wp14:editId="2CED5FA5">
+          <wp:inline distT="0" distB="0" distL="0" distR="0">
             <wp:extent cx="5760720" cy="5908321"/>
             <wp:effectExtent l="0" t="0" r="0" b="0"/>
             <wp:docPr id="1" name="Picture 1"/>
@@ -163,7 +163,7 @@
                     <pic:cNvPicPr/>
                   </pic:nvPicPr>
                   <pic:blipFill>
-                    <a:blip r:embed="rId6"/>
+                    <a:blip r:embed="rId5" cstate="print"/>
                     <a:stretch>
                       <a:fillRect/>
                     </a:stretch>
@@ -199,10 +199,10 @@
       <w:r>
         <w:rPr>
           <w:noProof/>
-          <w:lang w:eastAsia="pl-PL"/>
+          <w:lang w:val="en-US"/>
         </w:rPr>
         <w:drawing>
-          <wp:inline distT="0" distB="0" distL="0" distR="0" wp14:anchorId="7108847A" wp14:editId="4042BDEA">
+          <wp:inline distT="0" distB="0" distL="0" distR="0">
             <wp:extent cx="5760720" cy="6026524"/>
             <wp:effectExtent l="0" t="0" r="0" b="0"/>
             <wp:docPr id="2" name="Picture 2"/>
@@ -217,7 +217,7 @@
                     <pic:cNvPicPr/>
                   </pic:nvPicPr>
                   <pic:blipFill>
-                    <a:blip r:embed="rId7"/>
+                    <a:blip r:embed="rId6" cstate="print"/>
                     <a:stretch>
                       <a:fillRect/>
                     </a:stretch>
@@ -240,6 +240,211 @@
       <w:bookmarkStart w:id="2" w:name="_GoBack"/>
       <w:bookmarkEnd w:id="2"/>
     </w:p>
+    <w:p/>
+    <w:p/>
+    <w:p/>
+    <w:p/>
+    <w:p/>
+    <w:p/>
+    <w:p/>
+    <w:p>
+      <w:r>
+        <w:lastRenderedPageBreak/>
+        <w:t>Przy braniu pod uwage tylko 1 kroku wstecz:</w:t>
+      </w:r>
+      <w:r>
+        <w:br/>
+      </w:r>
+      <w:r>
+        <w:rPr>
+          <w:noProof/>
+          <w:lang w:val="en-US"/>
+        </w:rPr>
+        <w:drawing>
+          <wp:inline distT="0" distB="0" distL="0" distR="0">
+            <wp:extent cx="5454650" cy="5422900"/>
+            <wp:effectExtent l="19050" t="0" r="0" b="0"/>
+            <wp:docPr id="3" name="Picture 1"/>
+            <wp:cNvGraphicFramePr>
+              <a:graphicFrameLocks xmlns:a="http://schemas.openxmlformats.org/drawingml/2006/main" noChangeAspect="1"/>
+            </wp:cNvGraphicFramePr>
+            <a:graphic xmlns:a="http://schemas.openxmlformats.org/drawingml/2006/main">
+              <a:graphicData uri="http://schemas.openxmlformats.org/drawingml/2006/picture">
+                <pic:pic xmlns:pic="http://schemas.openxmlformats.org/drawingml/2006/picture">
+                  <pic:nvPicPr>
+                    <pic:cNvPr id="0" name="Picture 1"/>
+                    <pic:cNvPicPr>
+                      <a:picLocks noChangeAspect="1" noChangeArrowheads="1"/>
+                    </pic:cNvPicPr>
+                  </pic:nvPicPr>
+                  <pic:blipFill>
+                    <a:blip r:embed="rId7" cstate="print"/>
+                    <a:srcRect/>
+                    <a:stretch>
+                      <a:fillRect/>
+                    </a:stretch>
+                  </pic:blipFill>
+                  <pic:spPr bwMode="auto">
+                    <a:xfrm>
+                      <a:off x="0" y="0"/>
+                      <a:ext cx="5454650" cy="5422900"/>
+                    </a:xfrm>
+                    <a:prstGeom prst="rect">
+                      <a:avLst/>
+                    </a:prstGeom>
+                    <a:noFill/>
+                    <a:ln w="9525">
+                      <a:noFill/>
+                      <a:miter lim="800000"/>
+                      <a:headEnd/>
+                      <a:tailEnd/>
+                    </a:ln>
+                  </pic:spPr>
+                </pic:pic>
+              </a:graphicData>
+            </a:graphic>
+          </wp:inline>
+        </w:drawing>
+      </w:r>
+    </w:p>
+    <w:p/>
+    <w:p/>
+    <w:p/>
+    <w:p/>
+    <w:p/>
+    <w:p/>
+    <w:p/>
+    <w:p/>
+    <w:p/>
+    <w:p/>
+    <w:p>
+      <w:r>
+        <w:lastRenderedPageBreak/>
+        <w:t>Przy poleganiu tylko na aktualnych danych:</w:t>
+      </w:r>
+    </w:p>
+    <w:p>
+      <w:r>
+        <w:rPr>
+          <w:noProof/>
+          <w:lang w:val="en-US"/>
+        </w:rPr>
+        <w:drawing>
+          <wp:inline distT="0" distB="0" distL="0" distR="0">
+            <wp:extent cx="5528945" cy="5560695"/>
+            <wp:effectExtent l="19050" t="0" r="0" b="0"/>
+            <wp:docPr id="4" name="Picture 4"/>
+            <wp:cNvGraphicFramePr>
+              <a:graphicFrameLocks xmlns:a="http://schemas.openxmlformats.org/drawingml/2006/main" noChangeAspect="1"/>
+            </wp:cNvGraphicFramePr>
+            <a:graphic xmlns:a="http://schemas.openxmlformats.org/drawingml/2006/main">
+              <a:graphicData uri="http://schemas.openxmlformats.org/drawingml/2006/picture">
+                <pic:pic xmlns:pic="http://schemas.openxmlformats.org/drawingml/2006/picture">
+                  <pic:nvPicPr>
+                    <pic:cNvPr id="0" name="Picture 4"/>
+                    <pic:cNvPicPr>
+                      <a:picLocks noChangeAspect="1" noChangeArrowheads="1"/>
+                    </pic:cNvPicPr>
+                  </pic:nvPicPr>
+                  <pic:blipFill>
+                    <a:blip r:embed="rId8" cstate="print"/>
+                    <a:srcRect/>
+                    <a:stretch>
+                      <a:fillRect/>
+                    </a:stretch>
+                  </pic:blipFill>
+                  <pic:spPr bwMode="auto">
+                    <a:xfrm>
+                      <a:off x="0" y="0"/>
+                      <a:ext cx="5528945" cy="5560695"/>
+                    </a:xfrm>
+                    <a:prstGeom prst="rect">
+                      <a:avLst/>
+                    </a:prstGeom>
+                    <a:noFill/>
+                    <a:ln w="9525">
+                      <a:noFill/>
+                      <a:miter lim="800000"/>
+                      <a:headEnd/>
+                      <a:tailEnd/>
+                    </a:ln>
+                  </pic:spPr>
+                </pic:pic>
+              </a:graphicData>
+            </a:graphic>
+          </wp:inline>
+        </w:drawing>
+      </w:r>
+    </w:p>
+    <w:p/>
+    <w:p/>
+    <w:p/>
+    <w:p/>
+    <w:p/>
+    <w:p/>
+    <w:p/>
+    <w:p/>
+    <w:p/>
+    <w:p>
+      <w:r>
+        <w:lastRenderedPageBreak/>
+        <w:t>Przy wzięciu pod uwage danych z ostatnich 35 minut:</w:t>
+      </w:r>
+      <w:r>
+        <w:br/>
+      </w:r>
+      <w:r>
+        <w:rPr>
+          <w:noProof/>
+          <w:lang w:val="en-US"/>
+        </w:rPr>
+        <w:drawing>
+          <wp:inline distT="0" distB="0" distL="0" distR="0">
+            <wp:extent cx="5465445" cy="5465445"/>
+            <wp:effectExtent l="19050" t="0" r="1905" b="0"/>
+            <wp:docPr id="7" name="Picture 7"/>
+            <wp:cNvGraphicFramePr>
+              <a:graphicFrameLocks xmlns:a="http://schemas.openxmlformats.org/drawingml/2006/main" noChangeAspect="1"/>
+            </wp:cNvGraphicFramePr>
+            <a:graphic xmlns:a="http://schemas.openxmlformats.org/drawingml/2006/main">
+              <a:graphicData uri="http://schemas.openxmlformats.org/drawingml/2006/picture">
+                <pic:pic xmlns:pic="http://schemas.openxmlformats.org/drawingml/2006/picture">
+                  <pic:nvPicPr>
+                    <pic:cNvPr id="0" name="Picture 7"/>
+                    <pic:cNvPicPr>
+                      <a:picLocks noChangeAspect="1" noChangeArrowheads="1"/>
+                    </pic:cNvPicPr>
+                  </pic:nvPicPr>
+                  <pic:blipFill>
+                    <a:blip r:embed="rId9" cstate="print"/>
+                    <a:srcRect/>
+                    <a:stretch>
+                      <a:fillRect/>
+                    </a:stretch>
+                  </pic:blipFill>
+                  <pic:spPr bwMode="auto">
+                    <a:xfrm>
+                      <a:off x="0" y="0"/>
+                      <a:ext cx="5465445" cy="5465445"/>
+                    </a:xfrm>
+                    <a:prstGeom prst="rect">
+                      <a:avLst/>
+                    </a:prstGeom>
+                    <a:noFill/>
+                    <a:ln w="9525">
+                      <a:noFill/>
+                      <a:miter lim="800000"/>
+                      <a:headEnd/>
+                      <a:tailEnd/>
+                    </a:ln>
+                  </pic:spPr>
+                </pic:pic>
+              </a:graphicData>
+            </a:graphic>
+          </wp:inline>
+        </w:drawing>
+      </w:r>
+    </w:p>
     <w:sectPr>
       <w:pgSz w:w="11906" w:h="16838"/>
       <w:pgMar w:top="1417" w:right="1417" w:bottom="1417" w:left="1417" w:header="708" w:footer="708" w:gutter="0"/>
@@ -251,7 +456,7 @@
 </file>
 
 <file path=word/numbering.xml><?xml version="1.0" encoding="utf-8"?>
-<w:numbering xmlns:wpc="http://schemas.microsoft.com/office/word/2010/wordprocessingCanvas" xmlns:mc="http://schemas.openxmlformats.org/markup-compatibility/2006" xmlns:o="urn:schemas-microsoft-com:office:office" xmlns:r="http://schemas.openxmlformats.org/officeDocument/2006/relationships" xmlns:m="http://schemas.openxmlformats.org/officeDocument/2006/math" xmlns:v="urn:schemas-microsoft-com:vml" xmlns:wp14="http://schemas.microsoft.com/office/word/2010/wordprocessingDrawing" xmlns:wp="http://schemas.openxmlformats.org/drawingml/2006/wordprocessingDrawing" xmlns:w10="urn:schemas-microsoft-com:office:word" xmlns:w="http://schemas.openxmlformats.org/wordprocessingml/2006/main" xmlns:w14="http://schemas.microsoft.com/office/word/2010/wordml" xmlns:wpg="http://schemas.microsoft.com/office/word/2010/wordprocessingGroup" xmlns:wpi="http://schemas.microsoft.com/office/word/2010/wordprocessingInk" xmlns:wne="http://schemas.microsoft.com/office/word/2006/wordml" xmlns:wps="http://schemas.microsoft.com/office/word/2010/wordprocessingShape" mc:Ignorable="w14 wp14">
+<w:numbering xmlns:ve="http://schemas.openxmlformats.org/markup-compatibility/2006" xmlns:o="urn:schemas-microsoft-com:office:office" xmlns:r="http://schemas.openxmlformats.org/officeDocument/2006/relationships" xmlns:m="http://schemas.openxmlformats.org/officeDocument/2006/math" xmlns:v="urn:schemas-microsoft-com:vml" xmlns:wp="http://schemas.openxmlformats.org/drawingml/2006/wordprocessingDrawing" xmlns:w10="urn:schemas-microsoft-com:office:word" xmlns:w="http://schemas.openxmlformats.org/wordprocessingml/2006/main" xmlns:wne="http://schemas.microsoft.com/office/word/2006/wordml">
   <w:abstractNum w:abstractNumId="0">
     <w:nsid w:val="27AF2F03"/>
     <w:multiLevelType w:val="hybridMultilevel"/>
@@ -372,7 +577,7 @@
 </file>
 
 <file path=word/styles.xml><?xml version="1.0" encoding="utf-8"?>
-<w:styles xmlns:mc="http://schemas.openxmlformats.org/markup-compatibility/2006" xmlns:r="http://schemas.openxmlformats.org/officeDocument/2006/relationships" xmlns:w="http://schemas.openxmlformats.org/wordprocessingml/2006/main" xmlns:w14="http://schemas.microsoft.com/office/word/2010/wordml" mc:Ignorable="w14">
+<w:styles xmlns:r="http://schemas.openxmlformats.org/officeDocument/2006/relationships" xmlns:w="http://schemas.openxmlformats.org/wordprocessingml/2006/main">
   <w:docDefaults>
     <w:rPrDefault>
       <w:rPr>
@@ -543,6 +748,7 @@
     <w:uiPriority w:val="99"/>
     <w:semiHidden/>
     <w:unhideWhenUsed/>
+    <w:qFormat/>
     <w:tblPr>
       <w:tblInd w:w="0" w:type="dxa"/>
       <w:tblCellMar>

</xml_diff>